<commit_message>
falp lab05 was done
</commit_message>
<xml_diff>
--- a/FaLP/lab05/Отчет.docx
+++ b/FaLP/lab05/Отчет.docx
@@ -1675,8 +1675,13 @@
         <w:t>cons</w:t>
       </w:r>
       <w:r>
-        <w:t xml:space="preserve"> `(</w:t>
-      </w:r>
+        <w:t xml:space="preserve"> </w:t>
+      </w:r>
+      <w:proofErr w:type="gramStart"/>
+      <w:r>
+        <w:t>`(</w:t>
+      </w:r>
+      <w:proofErr w:type="gramEnd"/>
       <w:r>
         <w:rPr>
           <w:lang w:val="en-US"/>
@@ -2232,69 +2237,287 @@
           <w:b/>
           <w:bCs/>
         </w:rPr>
-        <w:t>Синтаксическая форма и хранение программы в памяти.</w:t>
-      </w:r>
-    </w:p>
-    <w:p>
-      <w:pPr>
-        <w:ind w:firstLine="708"/>
-      </w:pPr>
-      <w:r>
-        <w:t>Набор действий со списками образует основной механизм представления данных в Лиспе, с помощью которого из объектов различных типов можно строить большие комплексы данных. Элементом списка так же, как и значением переменной, может быть произвольный объект.</w:t>
-      </w:r>
-      <w:r>
-        <w:t xml:space="preserve"> Атомы в памяти представляются в виде пяти указателей (</w:t>
-      </w:r>
-      <w:r>
-        <w:rPr>
-          <w:lang w:val="en-US"/>
-        </w:rPr>
-        <w:t>name</w:t>
-      </w:r>
-      <w:r>
-        <w:t xml:space="preserve">, </w:t>
-      </w:r>
-      <w:r>
-        <w:rPr>
-          <w:lang w:val="en-US"/>
-        </w:rPr>
-        <w:t>value</w:t>
-      </w:r>
-      <w:r>
-        <w:t xml:space="preserve">, </w:t>
-      </w:r>
-      <w:r>
-        <w:rPr>
-          <w:lang w:val="en-US"/>
-        </w:rPr>
-        <w:t>function</w:t>
-      </w:r>
-      <w:r>
-        <w:t xml:space="preserve">, </w:t>
-      </w:r>
-      <w:r>
-        <w:rPr>
-          <w:lang w:val="en-US"/>
-        </w:rPr>
-        <w:t>propert</w:t>
-      </w:r>
-      <w:r>
-        <w:rPr>
-          <w:lang w:val="en-US"/>
-        </w:rPr>
-        <w:t>ies</w:t>
-      </w:r>
-      <w:r>
-        <w:t xml:space="preserve">, </w:t>
-      </w:r>
-      <w:r>
-        <w:rPr>
-          <w:lang w:val="en-US"/>
-        </w:rPr>
-        <w:t>package</w:t>
-      </w:r>
-      <w:r>
-        <w:t>)</w:t>
+        <w:t>Классификация функций</w:t>
+      </w:r>
+    </w:p>
+    <w:p>
+      <w:pPr>
+        <w:pStyle w:val="a5"/>
+        <w:numPr>
+          <w:ilvl w:val="0"/>
+          <w:numId w:val="11"/>
+        </w:numPr>
+      </w:pPr>
+      <w:r>
+        <w:t>Чистые математические функции.</w:t>
+      </w:r>
+    </w:p>
+    <w:p>
+      <w:pPr>
+        <w:pStyle w:val="a5"/>
+        <w:numPr>
+          <w:ilvl w:val="0"/>
+          <w:numId w:val="11"/>
+        </w:numPr>
+      </w:pPr>
+      <w:r>
+        <w:t>Рекурсивные</w:t>
+      </w:r>
+    </w:p>
+    <w:p>
+      <w:pPr>
+        <w:pStyle w:val="a5"/>
+        <w:numPr>
+          <w:ilvl w:val="0"/>
+          <w:numId w:val="11"/>
+        </w:numPr>
+      </w:pPr>
+      <w:r>
+        <w:t>Специальные функции</w:t>
+      </w:r>
+    </w:p>
+    <w:p>
+      <w:pPr>
+        <w:pStyle w:val="a5"/>
+        <w:numPr>
+          <w:ilvl w:val="0"/>
+          <w:numId w:val="11"/>
+        </w:numPr>
+      </w:pPr>
+      <w:r>
+        <w:t>Псевдофункции.</w:t>
+      </w:r>
+    </w:p>
+    <w:p>
+      <w:pPr>
+        <w:pStyle w:val="a5"/>
+        <w:numPr>
+          <w:ilvl w:val="0"/>
+          <w:numId w:val="11"/>
+        </w:numPr>
+      </w:pPr>
+      <w:r>
+        <w:t>Функции с вариантами значений, из которых выбирается 1.</w:t>
+      </w:r>
+    </w:p>
+    <w:p>
+      <w:pPr>
+        <w:pStyle w:val="a5"/>
+        <w:numPr>
+          <w:ilvl w:val="0"/>
+          <w:numId w:val="11"/>
+        </w:numPr>
+      </w:pPr>
+      <w:r>
+        <w:t>Функции высших порядков.</w:t>
+      </w:r>
+    </w:p>
+    <w:p>
+      <w:pPr>
+        <w:ind w:firstLine="0"/>
+      </w:pPr>
+      <w:r>
+        <w:t>Другая классификация</w:t>
+      </w:r>
+    </w:p>
+    <w:p>
+      <w:pPr>
+        <w:pStyle w:val="a5"/>
+        <w:numPr>
+          <w:ilvl w:val="0"/>
+          <w:numId w:val="13"/>
+        </w:numPr>
+      </w:pPr>
+      <w:r>
+        <w:t>Селекторы</w:t>
+      </w:r>
+    </w:p>
+    <w:p>
+      <w:pPr>
+        <w:pStyle w:val="a5"/>
+        <w:numPr>
+          <w:ilvl w:val="0"/>
+          <w:numId w:val="13"/>
+        </w:numPr>
+      </w:pPr>
+      <w:r>
+        <w:t>Конструкции</w:t>
+      </w:r>
+    </w:p>
+    <w:p>
+      <w:pPr>
+        <w:pStyle w:val="a5"/>
+        <w:numPr>
+          <w:ilvl w:val="0"/>
+          <w:numId w:val="13"/>
+        </w:numPr>
+      </w:pPr>
+      <w:r>
+        <w:t>Предикаты</w:t>
+      </w:r>
+    </w:p>
+    <w:p>
+      <w:pPr>
+        <w:ind w:firstLine="0"/>
+        <w:rPr>
+          <w:b/>
+          <w:bCs/>
+        </w:rPr>
+      </w:pPr>
+      <w:r>
+        <w:rPr>
+          <w:b/>
+          <w:bCs/>
+        </w:rPr>
+        <w:t xml:space="preserve">Вопрос 2. </w:t>
+      </w:r>
+      <w:r>
+        <w:rPr>
+          <w:b/>
+          <w:bCs/>
+        </w:rPr>
+        <w:t>Работа</w:t>
+      </w:r>
+      <w:r>
+        <w:rPr>
+          <w:b/>
+          <w:bCs/>
+        </w:rPr>
+        <w:t xml:space="preserve"> </w:t>
+      </w:r>
+      <w:r>
+        <w:rPr>
+          <w:b/>
+          <w:bCs/>
+        </w:rPr>
+        <w:t>функций</w:t>
+      </w:r>
+      <w:r>
+        <w:rPr>
+          <w:b/>
+          <w:bCs/>
+        </w:rPr>
+        <w:t xml:space="preserve"> </w:t>
+      </w:r>
+      <w:r>
+        <w:rPr>
+          <w:b/>
+          <w:bCs/>
+          <w:lang w:val="en-US"/>
+        </w:rPr>
+        <w:t>and</w:t>
+      </w:r>
+      <w:r>
+        <w:rPr>
+          <w:b/>
+          <w:bCs/>
+        </w:rPr>
+        <w:t xml:space="preserve"> </w:t>
+      </w:r>
+      <w:r>
+        <w:rPr>
+          <w:b/>
+          <w:bCs/>
+          <w:lang w:val="en-US"/>
+        </w:rPr>
+        <w:t>or</w:t>
+      </w:r>
+      <w:r>
+        <w:rPr>
+          <w:b/>
+          <w:bCs/>
+        </w:rPr>
+        <w:t xml:space="preserve"> </w:t>
+      </w:r>
+      <w:proofErr w:type="spellStart"/>
+      <w:r>
+        <w:rPr>
+          <w:b/>
+          <w:bCs/>
+          <w:lang w:val="en-US"/>
+        </w:rPr>
+        <w:t>cond</w:t>
+      </w:r>
+      <w:proofErr w:type="spellEnd"/>
+    </w:p>
+    <w:p>
+      <w:pPr>
+        <w:ind w:firstLine="0"/>
+      </w:pPr>
+      <w:r>
+        <w:rPr>
+          <w:b/>
+          <w:bCs/>
+        </w:rPr>
+        <w:tab/>
+      </w:r>
+      <w:r>
+        <w:t>Эти функции принимают произвольное количество аргументов.</w:t>
+      </w:r>
+      <w:r>
+        <w:t xml:space="preserve"> </w:t>
+      </w:r>
+    </w:p>
+    <w:p>
+      <w:pPr>
+        <w:ind w:firstLine="0"/>
+      </w:pPr>
+      <w:r>
+        <w:t xml:space="preserve">Функция </w:t>
+      </w:r>
+      <w:r>
+        <w:rPr>
+          <w:lang w:val="en-US"/>
+        </w:rPr>
+        <w:t>and</w:t>
+      </w:r>
+      <w:r>
+        <w:t>/</w:t>
+      </w:r>
+      <w:r>
+        <w:rPr>
+          <w:lang w:val="en-US"/>
+        </w:rPr>
+        <w:t>or</w:t>
+      </w:r>
+      <w:r>
+        <w:t xml:space="preserve"> выполняется, пока результат не очевиден, т. е. функция </w:t>
+      </w:r>
+      <w:r>
+        <w:rPr>
+          <w:lang w:val="en-US"/>
+        </w:rPr>
+        <w:t>and</w:t>
+      </w:r>
+      <w:r>
+        <w:t xml:space="preserve"> будет вычислять аргументы, пока не встретит </w:t>
+      </w:r>
+      <w:r>
+        <w:rPr>
+          <w:lang w:val="en-US"/>
+        </w:rPr>
+        <w:t>Nil</w:t>
+      </w:r>
+      <w:r>
+        <w:t xml:space="preserve">, а функция </w:t>
+      </w:r>
+      <w:r>
+        <w:rPr>
+          <w:lang w:val="en-US"/>
+        </w:rPr>
+        <w:t>or</w:t>
+      </w:r>
+      <w:r>
+        <w:t xml:space="preserve"> </w:t>
+      </w:r>
+      <w:r>
+        <w:t xml:space="preserve">пока не встретит </w:t>
+      </w:r>
+      <w:r>
+        <w:rPr>
+          <w:lang w:val="en-US"/>
+        </w:rPr>
+        <w:t>T</w:t>
       </w:r>
       <w:r>
         <w:t xml:space="preserve">. </w:t>
@@ -2303,6 +2526,65 @@
     <w:p>
       <w:pPr>
         <w:ind w:firstLine="0"/>
+      </w:pPr>
+      <w:r>
+        <w:t xml:space="preserve">Каждый аргумент функции </w:t>
+      </w:r>
+      <w:proofErr w:type="spellStart"/>
+      <w:r>
+        <w:rPr>
+          <w:lang w:val="en-US"/>
+        </w:rPr>
+        <w:t>cond</w:t>
+      </w:r>
+      <w:proofErr w:type="spellEnd"/>
+      <w:r>
+        <w:t xml:space="preserve"> должен быть списком ровно из двух элементов. Первый из этих элементов – условие, второй – результат. Если первое условие – </w:t>
+      </w:r>
+      <w:r>
+        <w:rPr>
+          <w:lang w:val="en-US"/>
+        </w:rPr>
+        <w:t>T</w:t>
+      </w:r>
+      <w:r>
+        <w:t xml:space="preserve">, то вычисляется первый </w:t>
+      </w:r>
+      <w:proofErr w:type="spellStart"/>
+      <w:r>
+        <w:t>рузельтат</w:t>
+      </w:r>
+      <w:proofErr w:type="spellEnd"/>
+      <w:r>
+        <w:t xml:space="preserve"> и возвращается в качестве результата функции </w:t>
+      </w:r>
+      <w:proofErr w:type="spellStart"/>
+      <w:r>
+        <w:rPr>
+          <w:lang w:val="en-US"/>
+        </w:rPr>
+        <w:t>cond</w:t>
+      </w:r>
+      <w:proofErr w:type="spellEnd"/>
+      <w:r>
+        <w:t xml:space="preserve">. Если не </w:t>
+      </w:r>
+      <w:r>
+        <w:t xml:space="preserve">– </w:t>
+      </w:r>
+      <w:r>
+        <w:rPr>
+          <w:lang w:val="en-US"/>
+        </w:rPr>
+        <w:t>T</w:t>
+      </w:r>
+      <w:r>
+        <w:t>, то переход ко второму условию и т. д.</w:t>
+      </w:r>
+    </w:p>
+    <w:p>
+      <w:pPr>
+        <w:ind w:firstLine="0"/>
         <w:rPr>
           <w:b/>
           <w:bCs/>
@@ -2313,7 +2595,21 @@
           <w:b/>
           <w:bCs/>
         </w:rPr>
-        <w:t>Вопрос 2. Трактовка элементов списка.</w:t>
+        <w:t xml:space="preserve">Вопрос </w:t>
+      </w:r>
+      <w:r>
+        <w:rPr>
+          <w:b/>
+          <w:bCs/>
+        </w:rPr>
+        <w:t>3</w:t>
+      </w:r>
+      <w:r>
+        <w:rPr>
+          <w:b/>
+          <w:bCs/>
+        </w:rPr>
+        <w:t>. Способы определения функции.</w:t>
       </w:r>
     </w:p>
     <w:p>
@@ -2321,101 +2617,6 @@
         <w:ind w:firstLine="0"/>
       </w:pPr>
       <w:r>
-        <w:rPr>
-          <w:b/>
-          <w:bCs/>
-        </w:rPr>
-        <w:tab/>
-      </w:r>
-      <w:r>
-        <w:t>Пер</w:t>
-      </w:r>
-      <w:r>
-        <w:t>вый элемент списка</w:t>
-      </w:r>
-      <w:r>
-        <w:t xml:space="preserve"> (</w:t>
-      </w:r>
-      <w:r>
-        <w:rPr>
-          <w:lang w:val="en-US"/>
-        </w:rPr>
-        <w:t>car</w:t>
-      </w:r>
-      <w:r>
-        <w:t>)</w:t>
-      </w:r>
-      <w:r>
-        <w:t xml:space="preserve"> </w:t>
-      </w:r>
-      <w:r>
-        <w:t>по умолчанию воспринимается, как функция, остальные элементы списка (</w:t>
-      </w:r>
-      <w:r>
-        <w:rPr>
-          <w:lang w:val="en-US"/>
-        </w:rPr>
-        <w:t>cdr</w:t>
-      </w:r>
-      <w:r>
-        <w:t>) воспринимаются, как аргументы этой функции.</w:t>
-      </w:r>
-    </w:p>
-    <w:p>
-      <w:pPr>
-        <w:ind w:firstLine="0"/>
-        <w:rPr>
-          <w:b/>
-          <w:bCs/>
-        </w:rPr>
-      </w:pPr>
-      <w:r>
-        <w:rPr>
-          <w:b/>
-          <w:bCs/>
-        </w:rPr>
-        <w:t>Вопрос 3. Порядок реализации программы.</w:t>
-      </w:r>
-    </w:p>
-    <w:p>
-      <w:pPr>
-        <w:ind w:firstLine="0"/>
-      </w:pPr>
-      <w:r>
-        <w:rPr>
-          <w:b/>
-          <w:bCs/>
-        </w:rPr>
-        <w:tab/>
-      </w:r>
-      <w:r>
-        <w:t xml:space="preserve">Если голова списка – это функция, а хвост – аргументы, то программа начинается с вычисления аргументов, если аргументы заданы не явно, т. е. состоят из функции и ее аргументов, то вычисляются аргументы внутренней функции, а потом уже функция применяется или вызывается для аргументов. Эти действия происходят рекурсивно. </w:t>
-      </w:r>
-    </w:p>
-    <w:p>
-      <w:pPr>
-        <w:ind w:firstLine="0"/>
-        <w:rPr>
-          <w:b/>
-          <w:bCs/>
-        </w:rPr>
-      </w:pPr>
-      <w:r>
-        <w:rPr>
-          <w:b/>
-          <w:bCs/>
-        </w:rPr>
-        <w:t>Вопрос 4. Способы определения функции.</w:t>
-      </w:r>
-    </w:p>
-    <w:p>
-      <w:pPr>
-        <w:ind w:firstLine="0"/>
-      </w:pPr>
-      <w:r>
-        <w:rPr>
-          <w:lang w:val="en-US"/>
-        </w:rPr>
         <w:tab/>
       </w:r>
       <w:r>
@@ -3473,6 +3674,119 @@
     </w:lvl>
   </w:abstractNum>
   <w:abstractNum w:abstractNumId="10" w15:restartNumberingAfterBreak="0">
+    <w:nsid w:val="72FC7EBD"/>
+    <w:multiLevelType w:val="hybridMultilevel"/>
+    <w:tmpl w:val="CA0A7F44"/>
+    <w:lvl w:ilvl="0" w:tplc="04190001">
+      <w:start w:val="1"/>
+      <w:numFmt w:val="bullet"/>
+      <w:lvlText w:val=""/>
+      <w:lvlJc w:val="left"/>
+      <w:pPr>
+        <w:ind w:left="720" w:hanging="360"/>
+      </w:pPr>
+      <w:rPr>
+        <w:rFonts w:ascii="Symbol" w:hAnsi="Symbol" w:hint="default"/>
+      </w:rPr>
+    </w:lvl>
+    <w:lvl w:ilvl="1" w:tplc="04190003" w:tentative="1">
+      <w:start w:val="1"/>
+      <w:numFmt w:val="bullet"/>
+      <w:lvlText w:val="o"/>
+      <w:lvlJc w:val="left"/>
+      <w:pPr>
+        <w:ind w:left="1440" w:hanging="360"/>
+      </w:pPr>
+      <w:rPr>
+        <w:rFonts w:ascii="Courier New" w:hAnsi="Courier New" w:cs="Courier New" w:hint="default"/>
+      </w:rPr>
+    </w:lvl>
+    <w:lvl w:ilvl="2" w:tplc="04190005" w:tentative="1">
+      <w:start w:val="1"/>
+      <w:numFmt w:val="bullet"/>
+      <w:lvlText w:val=""/>
+      <w:lvlJc w:val="left"/>
+      <w:pPr>
+        <w:ind w:left="2160" w:hanging="360"/>
+      </w:pPr>
+      <w:rPr>
+        <w:rFonts w:ascii="Wingdings" w:hAnsi="Wingdings" w:hint="default"/>
+      </w:rPr>
+    </w:lvl>
+    <w:lvl w:ilvl="3" w:tplc="04190001" w:tentative="1">
+      <w:start w:val="1"/>
+      <w:numFmt w:val="bullet"/>
+      <w:lvlText w:val=""/>
+      <w:lvlJc w:val="left"/>
+      <w:pPr>
+        <w:ind w:left="2880" w:hanging="360"/>
+      </w:pPr>
+      <w:rPr>
+        <w:rFonts w:ascii="Symbol" w:hAnsi="Symbol" w:hint="default"/>
+      </w:rPr>
+    </w:lvl>
+    <w:lvl w:ilvl="4" w:tplc="04190003" w:tentative="1">
+      <w:start w:val="1"/>
+      <w:numFmt w:val="bullet"/>
+      <w:lvlText w:val="o"/>
+      <w:lvlJc w:val="left"/>
+      <w:pPr>
+        <w:ind w:left="3600" w:hanging="360"/>
+      </w:pPr>
+      <w:rPr>
+        <w:rFonts w:ascii="Courier New" w:hAnsi="Courier New" w:cs="Courier New" w:hint="default"/>
+      </w:rPr>
+    </w:lvl>
+    <w:lvl w:ilvl="5" w:tplc="04190005" w:tentative="1">
+      <w:start w:val="1"/>
+      <w:numFmt w:val="bullet"/>
+      <w:lvlText w:val=""/>
+      <w:lvlJc w:val="left"/>
+      <w:pPr>
+        <w:ind w:left="4320" w:hanging="360"/>
+      </w:pPr>
+      <w:rPr>
+        <w:rFonts w:ascii="Wingdings" w:hAnsi="Wingdings" w:hint="default"/>
+      </w:rPr>
+    </w:lvl>
+    <w:lvl w:ilvl="6" w:tplc="04190001" w:tentative="1">
+      <w:start w:val="1"/>
+      <w:numFmt w:val="bullet"/>
+      <w:lvlText w:val=""/>
+      <w:lvlJc w:val="left"/>
+      <w:pPr>
+        <w:ind w:left="5040" w:hanging="360"/>
+      </w:pPr>
+      <w:rPr>
+        <w:rFonts w:ascii="Symbol" w:hAnsi="Symbol" w:hint="default"/>
+      </w:rPr>
+    </w:lvl>
+    <w:lvl w:ilvl="7" w:tplc="04190003" w:tentative="1">
+      <w:start w:val="1"/>
+      <w:numFmt w:val="bullet"/>
+      <w:lvlText w:val="o"/>
+      <w:lvlJc w:val="left"/>
+      <w:pPr>
+        <w:ind w:left="5760" w:hanging="360"/>
+      </w:pPr>
+      <w:rPr>
+        <w:rFonts w:ascii="Courier New" w:hAnsi="Courier New" w:cs="Courier New" w:hint="default"/>
+      </w:rPr>
+    </w:lvl>
+    <w:lvl w:ilvl="8" w:tplc="04190005" w:tentative="1">
+      <w:start w:val="1"/>
+      <w:numFmt w:val="bullet"/>
+      <w:lvlText w:val=""/>
+      <w:lvlJc w:val="left"/>
+      <w:pPr>
+        <w:ind w:left="6480" w:hanging="360"/>
+      </w:pPr>
+      <w:rPr>
+        <w:rFonts w:ascii="Wingdings" w:hAnsi="Wingdings" w:hint="default"/>
+      </w:rPr>
+    </w:lvl>
+  </w:abstractNum>
+  <w:abstractNum w:abstractNumId="11" w15:restartNumberingAfterBreak="0">
     <w:nsid w:val="77596D79"/>
     <w:multiLevelType w:val="hybridMultilevel"/>
     <w:tmpl w:val="288A8722"/>
@@ -3561,7 +3875,7 @@
       </w:pPr>
     </w:lvl>
   </w:abstractNum>
-  <w:abstractNum w:abstractNumId="11" w15:restartNumberingAfterBreak="0">
+  <w:abstractNum w:abstractNumId="12" w15:restartNumberingAfterBreak="0">
     <w:nsid w:val="79A03CC8"/>
     <w:multiLevelType w:val="hybridMultilevel"/>
     <w:tmpl w:val="16FAB7E4"/>
@@ -3690,7 +4004,7 @@
     <w:abstractNumId w:val="9"/>
   </w:num>
   <w:num w:numId="6">
-    <w:abstractNumId w:val="10"/>
+    <w:abstractNumId w:val="11"/>
   </w:num>
   <w:num w:numId="7">
     <w:abstractNumId w:val="0"/>
@@ -3705,10 +4019,13 @@
     <w:abstractNumId w:val="5"/>
   </w:num>
   <w:num w:numId="11">
-    <w:abstractNumId w:val="11"/>
+    <w:abstractNumId w:val="12"/>
   </w:num>
   <w:num w:numId="12">
     <w:abstractNumId w:val="1"/>
+  </w:num>
+  <w:num w:numId="13">
+    <w:abstractNumId w:val="10"/>
   </w:num>
 </w:numbering>
 </file>

</xml_diff>